<commit_message>
final version for FO
</commit_message>
<xml_diff>
--- a/editor files/Table_1.docx
+++ b/editor files/Table_1.docx
@@ -12,6 +12,7 @@
           <w:szCs w:val="24"/>
         </w:rPr>
       </w:pPr>
+      <w:bookmarkStart w:id="0" w:name="_GoBack"/>
       <w:r>
         <w:rPr>
           <w:rFonts w:ascii="Cambria" w:eastAsia="Arial" w:hAnsi="Cambria"/>
@@ -4375,6 +4376,7 @@
         <w:ind w:right="40"/>
         <w:jc w:val="both"/>
         <w:rPr>
+          <w:del w:id="1" w:author="Eli Holmes" w:date="2020-04-20T18:24:00Z"/>
           <w:rFonts w:ascii="Cambria" w:eastAsia="Arial" w:hAnsi="Cambria"/>
           <w:i/>
           <w:iCs/>
@@ -4382,11 +4384,9 @@
           <w:szCs w:val="24"/>
         </w:rPr>
       </w:pPr>
-      <w:bookmarkStart w:id="0" w:name="page2"/>
-      <w:bookmarkStart w:id="1" w:name="_GoBack"/>
-      <w:bookmarkEnd w:id="0"/>
+      <w:bookmarkStart w:id="2" w:name="page2"/>
+      <w:bookmarkEnd w:id="2"/>
     </w:p>
-    <w:bookmarkEnd w:id="1"/>
     <w:p>
       <w:pPr>
         <w:ind w:right="40"/>
@@ -4631,6 +4631,7 @@
         </w:rPr>
         <w:t>Dipole Mode Index.</w:t>
       </w:r>
+      <w:bookmarkEnd w:id="0"/>
     </w:p>
     <w:sectPr>
       <w:type w:val="continuous"/>
@@ -4710,6 +4711,14 @@
     <w:abstractNumId w:val="0"/>
   </w:num>
 </w:numbering>
+</file>
+
+<file path=word/people.xml><?xml version="1.0" encoding="utf-8"?>
+<w15:people xmlns:wpc="http://schemas.microsoft.com/office/word/2010/wordprocessingCanvas" xmlns:cx="http://schemas.microsoft.com/office/drawing/2014/chartex" xmlns:cx1="http://schemas.microsoft.com/office/drawing/2015/9/8/chartex" xmlns:cx2="http://schemas.microsoft.com/office/drawing/2015/10/21/chartex" xmlns:cx3="http://schemas.microsoft.com/office/drawing/2016/5/9/chartex" xmlns:cx4="http://schemas.microsoft.com/office/drawing/2016/5/10/chartex" xmlns:cx5="http://schemas.microsoft.com/office/drawing/2016/5/11/chartex" xmlns:cx6="http://schemas.microsoft.com/office/drawing/2016/5/12/chartex" xmlns:cx7="http://schemas.microsoft.com/office/drawing/2016/5/13/chartex" xmlns:cx8="http://schemas.microsoft.com/office/drawing/2016/5/14/chartex" xmlns:mc="http://schemas.openxmlformats.org/markup-compatibility/2006" xmlns:aink="http://schemas.microsoft.com/office/drawing/2016/ink" xmlns:am3d="http://schemas.microsoft.com/office/drawing/2017/model3d" xmlns:o="urn:schemas-microsoft-com:office:office" xmlns:r="http://schemas.openxmlformats.org/officeDocument/2006/relationships" xmlns:m="http://schemas.openxmlformats.org/officeDocument/2006/math" xmlns:v="urn:schemas-microsoft-com:vml" xmlns:wp14="http://schemas.microsoft.com/office/word/2010/wordprocessingDrawing" xmlns:wp="http://schemas.openxmlformats.org/drawingml/2006/wordprocessingDrawing" xmlns:w10="urn:schemas-microsoft-com:office:word" xmlns:w="http://schemas.openxmlformats.org/wordprocessingml/2006/main" xmlns:w14="http://schemas.microsoft.com/office/word/2010/wordml" xmlns:w15="http://schemas.microsoft.com/office/word/2012/wordml" xmlns:w16cid="http://schemas.microsoft.com/office/word/2016/wordml/cid" xmlns:w16se="http://schemas.microsoft.com/office/word/2015/wordml/symex" xmlns:wpg="http://schemas.microsoft.com/office/word/2010/wordprocessingGroup" xmlns:wpi="http://schemas.microsoft.com/office/word/2010/wordprocessingInk" xmlns:wne="http://schemas.microsoft.com/office/word/2006/wordml" xmlns:wps="http://schemas.microsoft.com/office/word/2010/wordprocessingShape" mc:Ignorable="w14 w15 w16se w16cid wp14">
+  <w15:person w15:author="Eli Holmes">
+    <w15:presenceInfo w15:providerId="None" w15:userId="Eli Holmes"/>
+  </w15:person>
+</w15:people>
 </file>
 
 <file path=word/styles.xml><?xml version="1.0" encoding="utf-8"?>

</xml_diff>